<commit_message>
developpement, explication des classes
</commit_message>
<xml_diff>
--- a/ressources_docs/BornElec Report.docx
+++ b/ressources_docs/BornElec Report.docx
@@ -517,21 +517,81 @@
       <w:r>
         <w:t xml:space="preserve">Le nom artéfact </w:t>
       </w:r>
-      <w:proofErr w:type="spellStart"/>
-      <w:r>
-        <w:t>dénomine</w:t>
-      </w:r>
-      <w:proofErr w:type="spellEnd"/>
+      <w:r>
+        <w:t>détermine</w:t>
+      </w:r>
       <w:r>
         <w:t xml:space="preserve"> le nom de l’application globale, il est unique et permet notamment d’être référencé dans le Play store.</w:t>
       </w:r>
     </w:p>
     <w:p>
       <w:r>
-        <w:t>Le numéro de version quant à lui permet de renseigner la maintenabilité de l’application.</w:t>
+        <w:t>Le numéro de version quant à lui permet de renseigner</w:t>
+      </w:r>
+      <w:r>
+        <w:t xml:space="preserve"> sur</w:t>
+      </w:r>
+      <w:r>
+        <w:t xml:space="preserve"> la maintenabilité de l’application.</w:t>
       </w:r>
     </w:p>
     <w:p/>
+    <w:p>
+      <w:pPr>
+        <w:rPr>
+          <w:u w:val="single"/>
+        </w:rPr>
+      </w:pPr>
+    </w:p>
+    <w:p>
+      <w:pPr>
+        <w:rPr>
+          <w:u w:val="single"/>
+        </w:rPr>
+      </w:pPr>
+    </w:p>
+    <w:p>
+      <w:pPr>
+        <w:rPr>
+          <w:u w:val="single"/>
+        </w:rPr>
+      </w:pPr>
+    </w:p>
+    <w:p>
+      <w:pPr>
+        <w:rPr>
+          <w:u w:val="single"/>
+        </w:rPr>
+      </w:pPr>
+    </w:p>
+    <w:p>
+      <w:pPr>
+        <w:rPr>
+          <w:u w:val="single"/>
+        </w:rPr>
+      </w:pPr>
+    </w:p>
+    <w:p>
+      <w:pPr>
+        <w:rPr>
+          <w:u w:val="single"/>
+        </w:rPr>
+      </w:pPr>
+    </w:p>
+    <w:p>
+      <w:pPr>
+        <w:rPr>
+          <w:u w:val="single"/>
+        </w:rPr>
+      </w:pPr>
+    </w:p>
+    <w:p>
+      <w:pPr>
+        <w:rPr>
+          <w:u w:val="single"/>
+        </w:rPr>
+      </w:pPr>
+    </w:p>
     <w:p>
       <w:pPr>
         <w:rPr>
@@ -546,81 +606,90 @@
       </w:r>
     </w:p>
     <w:p/>
-    <w:p>
+    <w:p/>
+    <w:p>
+      <w:r>
+        <w:t xml:space="preserve">L’application BornElec est une application permettant de lister toutes les stations de recharge pour véhicules électriques. </w:t>
+      </w:r>
+      <w:r>
+        <w:t xml:space="preserve">Les véhicules électriques sont à la fois les véhicules </w:t>
+      </w:r>
+      <w:proofErr w:type="spellStart"/>
+      <w:r>
+        <w:t>autolib</w:t>
+      </w:r>
+      <w:proofErr w:type="spellEnd"/>
+      <w:r>
+        <w:t xml:space="preserve"> de Paris mais aussi les véhicules des </w:t>
+      </w:r>
+      <w:r>
+        <w:t>particuliers</w:t>
+      </w:r>
+      <w:r>
+        <w:t>.</w:t>
+      </w:r>
+    </w:p>
+    <w:p>
+      <w:r>
+        <w:t>Sur le marché existe des applications permettant de répertorier toutes les stations actuelles.</w:t>
+      </w:r>
+    </w:p>
+    <w:p>
+      <w:r>
+        <w:t>L’originalité de BornElec est de permettre une expérience utilisateur améliorée avec la possibilité d’interagir avec les membres de la communauté utilisant BornElec.</w:t>
+      </w:r>
+    </w:p>
+    <w:p/>
+    <w:p>
+      <w:r>
+        <w:t>Cependant, pour le développement actuel nous nous sommes focalisé</w:t>
+      </w:r>
+      <w:r>
+        <w:t xml:space="preserve"> sur la notion d’Async </w:t>
+      </w:r>
+      <w:proofErr w:type="spellStart"/>
+      <w:r>
+        <w:t>Task</w:t>
+      </w:r>
+      <w:proofErr w:type="spellEnd"/>
+      <w:r>
+        <w:t xml:space="preserve"> et d</w:t>
+      </w:r>
+      <w:r>
+        <w:t>es Thread. Dans une perspective proche, nous pourrons utiliser les notions de Services.</w:t>
+      </w:r>
+    </w:p>
+    <w:p/>
+    <w:p>
+      <w:r>
+        <w:t>À moyen terme cette application pourra, avec un simple touché sur l’un des éléments de la liste des stations, donner les coordonnées de la station et permettre à l’utilisateur de la localiser. C’est donc à</w:t>
+      </w:r>
+      <w:r>
+        <w:t xml:space="preserve"> terme, cette application est capable de localiser </w:t>
+      </w:r>
+      <w:r>
+        <w:t xml:space="preserve">une borne grâce au système </w:t>
+      </w:r>
+      <w:r>
+        <w:t xml:space="preserve">de localisation </w:t>
+      </w:r>
+      <w:r>
+        <w:t xml:space="preserve">Android. Mais pour l’heure, cette application est capable de lister les stations dans une liste View. Elle se veut </w:t>
+      </w:r>
+      <w:r>
+        <w:t>adaptée à la source ou dataset au format CSV.</w:t>
+      </w:r>
+    </w:p>
+    <w:p/>
+    <w:p>
+      <w:r>
+        <w:t xml:space="preserve">Nous verrons dans le déroulé de ce rapport comment gérer les Threads, comment fonctionne de parsing du fichier source et comment nous laissons cette application ouverte à de nouvelles perspectives. En effet, le but est qu’au finale il existe une expérience utilisateur optimale pour trouver n’importe où en Europe une borne de recharge pour les véhicule tout </w:t>
+      </w:r>
+      <w:r>
+        <w:t>électrique</w:t>
+      </w:r>
       <w:bookmarkStart w:id="0" w:name="_GoBack"/>
       <w:bookmarkEnd w:id="0"/>
-    </w:p>
-    <w:p>
-      <w:r>
-        <w:t xml:space="preserve">L’application BornElec est une application permettant de lister toutes les stations de recharge pour véhicules électriques. </w:t>
-      </w:r>
-      <w:r>
-        <w:t xml:space="preserve">Les véhicules électriques sont à la fois les véhicules </w:t>
-      </w:r>
-      <w:proofErr w:type="spellStart"/>
-      <w:r>
-        <w:t>autolib</w:t>
-      </w:r>
-      <w:proofErr w:type="spellEnd"/>
-      <w:r>
-        <w:t xml:space="preserve"> de Paris mais aussi les véhicules des </w:t>
-      </w:r>
-      <w:r>
-        <w:t>particuliers</w:t>
-      </w:r>
-      <w:r>
-        <w:t>.</w:t>
-      </w:r>
-    </w:p>
-    <w:p>
-      <w:r>
-        <w:t>Sur le marché existe des applications permettant de répertorier toutes les stations actuelles.</w:t>
-      </w:r>
-    </w:p>
-    <w:p>
-      <w:r>
-        <w:t>L’originalité de BornElec est de permettre une expérience utilisateur améliorée avec la possibilité d’interagir avec les membres de la communauté utilisant BornElec.</w:t>
-      </w:r>
-    </w:p>
-    <w:p/>
-    <w:p>
-      <w:r>
-        <w:t xml:space="preserve">Cependant, pour le développement actuel nous nous sommes focalisé sur la notion d’Async </w:t>
-      </w:r>
-      <w:proofErr w:type="spellStart"/>
-      <w:r>
-        <w:t>Task</w:t>
-      </w:r>
-      <w:proofErr w:type="spellEnd"/>
-      <w:r>
-        <w:t xml:space="preserve"> et les Thread. Dans une perspective proche, nous pourrons utiliser les notions de Services.</w:t>
-      </w:r>
-    </w:p>
-    <w:p/>
-    <w:p>
-      <w:r>
-        <w:t>À moyen terme cette application pourra, avec un simple touché sur l’un des éléments de la liste des stations, donner les coordonnées de la station et permettre à l’utilisateur de la localiser. C’est donc à</w:t>
-      </w:r>
-      <w:r>
-        <w:t xml:space="preserve"> terme, cette application est capable de localiser </w:t>
-      </w:r>
-      <w:r>
-        <w:t xml:space="preserve">une borne grâce au système Android. Mais pour l’heure, cette application est capable de lister les stations dans une liste View. Elle se veut </w:t>
-      </w:r>
-      <w:r>
-        <w:t>adaptée à la source ou dataset au format CSV.</w:t>
-      </w:r>
-    </w:p>
-    <w:p/>
-    <w:p>
-      <w:r>
-        <w:t xml:space="preserve">Nous verrons dans le déroulé de ce rapport comment gérer les Threads, comment fonctionne de parsing du fichier source et comment nous laissons cette application ouverte à de nouvelles perspectives. En effet, le but est qu’au finale il existe une expérience utilisateur optimale pour trouver n’importe où en Europe une borne de recharge pour les véhicule tout </w:t>
-      </w:r>
-      <w:proofErr w:type="spellStart"/>
-      <w:r>
-        <w:t>élétrique</w:t>
-      </w:r>
-      <w:proofErr w:type="spellEnd"/>
       <w:r>
         <w:t>.</w:t>
       </w:r>

</xml_diff>